<commit_message>
Lab5: rework some things
</commit_message>
<xml_diff>
--- a/Lab5/Lab5_Ushakov.docx
+++ b/Lab5/Lab5_Ushakov.docx
@@ -912,11 +912,6 @@
         <w:p>
           <w:pPr>
             <w:pStyle w:val="12"/>
-            <w:tabs>
-              <w:tab w:val="right" w:leader="dot" w:pos="9628"/>
-            </w:tabs>
-            <w:spacing w:after="0"/>
-            <w:ind w:firstLine="709"/>
             <w:rPr>
               <w:rFonts w:asciiTheme="minorHAnsi" w:eastAsiaTheme="minorEastAsia" w:hAnsiTheme="minorHAnsi"/>
               <w:noProof/>
@@ -942,11 +937,10 @@
             </w:rPr>
             <w:fldChar w:fldCharType="separate"/>
           </w:r>
-          <w:hyperlink w:anchor="_Toc74956671" w:history="1">
+          <w:hyperlink w:anchor="_Toc106106203" w:history="1">
             <w:r>
               <w:rPr>
                 <w:rStyle w:val="a6"/>
-                <w:bCs/>
                 <w:noProof/>
               </w:rPr>
               <w:t>ВВЕДЕНИЕ</w:t>
@@ -970,7 +964,7 @@
                 <w:noProof/>
                 <w:webHidden/>
               </w:rPr>
-              <w:instrText xml:space="preserve"> PAGEREF _Toc74956671 \h </w:instrText>
+              <w:instrText xml:space="preserve"> PAGEREF _Toc106106203 \h </w:instrText>
             </w:r>
             <w:r>
               <w:rPr>
@@ -1004,11 +998,6 @@
         <w:p>
           <w:pPr>
             <w:pStyle w:val="12"/>
-            <w:tabs>
-              <w:tab w:val="right" w:leader="dot" w:pos="9628"/>
-            </w:tabs>
-            <w:spacing w:after="0"/>
-            <w:ind w:firstLine="709"/>
             <w:rPr>
               <w:rFonts w:asciiTheme="minorHAnsi" w:eastAsiaTheme="minorEastAsia" w:hAnsiTheme="minorHAnsi"/>
               <w:noProof/>
@@ -1016,11 +1005,10 @@
               <w:lang w:eastAsia="ru-RU"/>
             </w:rPr>
           </w:pPr>
-          <w:hyperlink w:anchor="_Toc74956672" w:history="1">
+          <w:hyperlink w:anchor="_Toc106106204" w:history="1">
             <w:r>
               <w:rPr>
                 <w:rStyle w:val="a6"/>
-                <w:bCs/>
                 <w:noProof/>
               </w:rPr>
               <w:t>1 Основная часть</w:t>
@@ -1044,7 +1032,7 @@
                 <w:noProof/>
                 <w:webHidden/>
               </w:rPr>
-              <w:instrText xml:space="preserve"> PAGEREF _Toc74956672 \h </w:instrText>
+              <w:instrText xml:space="preserve"> PAGEREF _Toc106106204 \h </w:instrText>
             </w:r>
             <w:r>
               <w:rPr>
@@ -1081,8 +1069,6 @@
             <w:tabs>
               <w:tab w:val="right" w:leader="dot" w:pos="9628"/>
             </w:tabs>
-            <w:spacing w:after="0"/>
-            <w:ind w:firstLine="709"/>
             <w:rPr>
               <w:rFonts w:asciiTheme="minorHAnsi" w:eastAsiaTheme="minorEastAsia" w:hAnsiTheme="minorHAnsi"/>
               <w:noProof/>
@@ -1090,11 +1076,10 @@
               <w:lang w:eastAsia="ru-RU"/>
             </w:rPr>
           </w:pPr>
-          <w:hyperlink w:anchor="_Toc74956673" w:history="1">
+          <w:hyperlink w:anchor="_Toc106106205" w:history="1">
             <w:r>
               <w:rPr>
                 <w:rStyle w:val="a6"/>
-                <w:bCs/>
                 <w:noProof/>
               </w:rPr>
               <w:t xml:space="preserve">1.1 </w:t>
@@ -1102,7 +1087,6 @@
             <w:r>
               <w:rPr>
                 <w:rStyle w:val="a6"/>
-                <w:bCs/>
                 <w:noProof/>
                 <w:lang w:val="en-US"/>
               </w:rPr>
@@ -1111,7 +1095,6 @@
             <w:r>
               <w:rPr>
                 <w:rStyle w:val="a6"/>
-                <w:bCs/>
                 <w:noProof/>
               </w:rPr>
               <w:t xml:space="preserve"> диаграмма вариантов использования</w:t>
@@ -1135,7 +1118,7 @@
                 <w:noProof/>
                 <w:webHidden/>
               </w:rPr>
-              <w:instrText xml:space="preserve"> PAGEREF _Toc74956673 \h </w:instrText>
+              <w:instrText xml:space="preserve"> PAGEREF _Toc106106205 \h </w:instrText>
             </w:r>
             <w:r>
               <w:rPr>
@@ -1172,8 +1155,6 @@
             <w:tabs>
               <w:tab w:val="right" w:leader="dot" w:pos="9628"/>
             </w:tabs>
-            <w:spacing w:after="0"/>
-            <w:ind w:firstLine="709"/>
             <w:rPr>
               <w:rFonts w:asciiTheme="minorHAnsi" w:eastAsiaTheme="minorEastAsia" w:hAnsiTheme="minorHAnsi"/>
               <w:noProof/>
@@ -1181,11 +1162,10 @@
               <w:lang w:eastAsia="ru-RU"/>
             </w:rPr>
           </w:pPr>
-          <w:hyperlink w:anchor="_Toc74956674" w:history="1">
+          <w:hyperlink w:anchor="_Toc106106206" w:history="1">
             <w:r>
               <w:rPr>
                 <w:rStyle w:val="a6"/>
-                <w:bCs/>
                 <w:noProof/>
               </w:rPr>
               <w:t xml:space="preserve">1.2 </w:t>
@@ -1193,7 +1173,6 @@
             <w:r>
               <w:rPr>
                 <w:rStyle w:val="a6"/>
-                <w:bCs/>
                 <w:noProof/>
                 <w:lang w:val="en-US"/>
               </w:rPr>
@@ -1202,7 +1181,6 @@
             <w:r>
               <w:rPr>
                 <w:rStyle w:val="a6"/>
-                <w:bCs/>
                 <w:noProof/>
               </w:rPr>
               <w:t xml:space="preserve"> диаграмма классов</w:t>
@@ -1226,7 +1204,7 @@
                 <w:noProof/>
                 <w:webHidden/>
               </w:rPr>
-              <w:instrText xml:space="preserve"> PAGEREF _Toc74956674 \h </w:instrText>
+              <w:instrText xml:space="preserve"> PAGEREF _Toc106106206 \h </w:instrText>
             </w:r>
             <w:r>
               <w:rPr>
@@ -1263,8 +1241,6 @@
             <w:tabs>
               <w:tab w:val="right" w:leader="dot" w:pos="9628"/>
             </w:tabs>
-            <w:spacing w:after="0"/>
-            <w:ind w:firstLine="709"/>
             <w:rPr>
               <w:rFonts w:asciiTheme="minorHAnsi" w:eastAsiaTheme="minorEastAsia" w:hAnsiTheme="minorHAnsi"/>
               <w:noProof/>
@@ -1272,11 +1248,10 @@
               <w:lang w:eastAsia="ru-RU"/>
             </w:rPr>
           </w:pPr>
-          <w:hyperlink w:anchor="_Toc74956675" w:history="1">
+          <w:hyperlink w:anchor="_Toc106106207" w:history="1">
             <w:r>
               <w:rPr>
                 <w:rStyle w:val="a6"/>
-                <w:bCs/>
                 <w:noProof/>
               </w:rPr>
               <w:t>1.3 Описание классов, образующих связь типа «общее-частное»</w:t>
@@ -1300,7 +1275,7 @@
                 <w:noProof/>
                 <w:webHidden/>
               </w:rPr>
-              <w:instrText xml:space="preserve"> PAGEREF _Toc74956675 \h </w:instrText>
+              <w:instrText xml:space="preserve"> PAGEREF _Toc106106207 \h </w:instrText>
             </w:r>
             <w:r>
               <w:rPr>
@@ -1337,8 +1312,6 @@
             <w:tabs>
               <w:tab w:val="right" w:leader="dot" w:pos="9628"/>
             </w:tabs>
-            <w:spacing w:after="0"/>
-            <w:ind w:firstLine="709"/>
             <w:rPr>
               <w:rFonts w:asciiTheme="minorHAnsi" w:eastAsiaTheme="minorEastAsia" w:hAnsiTheme="minorHAnsi"/>
               <w:noProof/>
@@ -1346,11 +1319,10 @@
               <w:lang w:eastAsia="ru-RU"/>
             </w:rPr>
           </w:pPr>
-          <w:hyperlink w:anchor="_Toc74956676" w:history="1">
+          <w:hyperlink w:anchor="_Toc106106208" w:history="1">
             <w:r>
               <w:rPr>
                 <w:rStyle w:val="a6"/>
-                <w:bCs/>
                 <w:noProof/>
               </w:rPr>
               <w:t xml:space="preserve">1.4 Дерево ветвлений </w:t>
@@ -1358,7 +1330,6 @@
             <w:r>
               <w:rPr>
                 <w:rStyle w:val="a6"/>
-                <w:bCs/>
                 <w:noProof/>
                 <w:lang w:val="en-US"/>
               </w:rPr>
@@ -1383,7 +1354,7 @@
                 <w:noProof/>
                 <w:webHidden/>
               </w:rPr>
-              <w:instrText xml:space="preserve"> PAGEREF _Toc74956676 \h </w:instrText>
+              <w:instrText xml:space="preserve"> PAGEREF _Toc106106208 \h </w:instrText>
             </w:r>
             <w:r>
               <w:rPr>
@@ -1420,8 +1391,6 @@
             <w:tabs>
               <w:tab w:val="right" w:leader="dot" w:pos="9628"/>
             </w:tabs>
-            <w:spacing w:after="0"/>
-            <w:ind w:firstLine="709"/>
             <w:rPr>
               <w:rFonts w:asciiTheme="minorHAnsi" w:eastAsiaTheme="minorEastAsia" w:hAnsiTheme="minorHAnsi"/>
               <w:noProof/>
@@ -1429,11 +1398,10 @@
               <w:lang w:eastAsia="ru-RU"/>
             </w:rPr>
           </w:pPr>
-          <w:hyperlink w:anchor="_Toc74956677" w:history="1">
+          <w:hyperlink w:anchor="_Toc106106209" w:history="1">
             <w:r>
               <w:rPr>
                 <w:rStyle w:val="a6"/>
-                <w:bCs/>
                 <w:noProof/>
               </w:rPr>
               <w:t>1.5 Тестирование программы</w:t>
@@ -1457,7 +1425,7 @@
                 <w:noProof/>
                 <w:webHidden/>
               </w:rPr>
-              <w:instrText xml:space="preserve"> PAGEREF _Toc74956677 \h </w:instrText>
+              <w:instrText xml:space="preserve"> PAGEREF _Toc106106209 \h </w:instrText>
             </w:r>
             <w:r>
               <w:rPr>
@@ -1491,11 +1459,6 @@
         <w:p>
           <w:pPr>
             <w:pStyle w:val="12"/>
-            <w:tabs>
-              <w:tab w:val="right" w:leader="dot" w:pos="9628"/>
-            </w:tabs>
-            <w:spacing w:after="0"/>
-            <w:ind w:firstLine="709"/>
             <w:rPr>
               <w:rFonts w:asciiTheme="minorHAnsi" w:eastAsiaTheme="minorEastAsia" w:hAnsiTheme="minorHAnsi"/>
               <w:noProof/>
@@ -1503,14 +1466,27 @@
               <w:lang w:eastAsia="ru-RU"/>
             </w:rPr>
           </w:pPr>
-          <w:hyperlink w:anchor="_Toc74956678" w:history="1">
+          <w:hyperlink w:anchor="_Toc106106210" w:history="1">
             <w:r>
               <w:rPr>
                 <w:rStyle w:val="a6"/>
-                <w:bCs/>
                 <w:noProof/>
               </w:rPr>
-              <w:t>СПИСОК ИСПОЛЬЗОВАННЫХ ИСТОЧНИКОВ</w:t>
+              <w:t>СПИСОК ИСПОЛЬЗ</w:t>
+            </w:r>
+            <w:r>
+              <w:rPr>
+                <w:rStyle w:val="a6"/>
+                <w:noProof/>
+              </w:rPr>
+              <w:t>О</w:t>
+            </w:r>
+            <w:r>
+              <w:rPr>
+                <w:rStyle w:val="a6"/>
+                <w:noProof/>
+              </w:rPr>
+              <w:t>ВАННЫХ ИСТОЧНИКОВ</w:t>
             </w:r>
             <w:r>
               <w:rPr>
@@ -1531,7 +1507,7 @@
                 <w:noProof/>
                 <w:webHidden/>
               </w:rPr>
-              <w:instrText xml:space="preserve"> PAGEREF _Toc74956678 \h </w:instrText>
+              <w:instrText xml:space="preserve"> PAGEREF _Toc106106210 \h </w:instrText>
             </w:r>
             <w:r>
               <w:rPr>
@@ -1551,7 +1527,7 @@
                 <w:noProof/>
                 <w:webHidden/>
               </w:rPr>
-              <w:t>21</w:t>
+              <w:t>20</w:t>
             </w:r>
             <w:r>
               <w:rPr>
@@ -1565,11 +1541,6 @@
         <w:p>
           <w:pPr>
             <w:pStyle w:val="12"/>
-            <w:tabs>
-              <w:tab w:val="right" w:leader="dot" w:pos="9628"/>
-            </w:tabs>
-            <w:spacing w:after="0"/>
-            <w:ind w:firstLine="709"/>
             <w:rPr>
               <w:rFonts w:asciiTheme="minorHAnsi" w:eastAsiaTheme="minorEastAsia" w:hAnsiTheme="minorHAnsi"/>
               <w:noProof/>
@@ -1577,11 +1548,10 @@
               <w:lang w:eastAsia="ru-RU"/>
             </w:rPr>
           </w:pPr>
-          <w:hyperlink w:anchor="_Toc74956679" w:history="1">
+          <w:hyperlink w:anchor="_Toc106106211" w:history="1">
             <w:r>
               <w:rPr>
                 <w:rStyle w:val="a6"/>
-                <w:bCs/>
                 <w:noProof/>
               </w:rPr>
               <w:t>ПРИЛОЖЕНИЕ А</w:t>
@@ -1605,7 +1575,7 @@
                 <w:noProof/>
                 <w:webHidden/>
               </w:rPr>
-              <w:instrText xml:space="preserve"> PAGEREF _Toc74956679 \h </w:instrText>
+              <w:instrText xml:space="preserve"> PAGEREF _Toc106106211 \h </w:instrText>
             </w:r>
             <w:r>
               <w:rPr>
@@ -1625,7 +1595,7 @@
                 <w:noProof/>
                 <w:webHidden/>
               </w:rPr>
-              <w:t>22</w:t>
+              <w:t>21</w:t>
             </w:r>
             <w:r>
               <w:rPr>
@@ -1666,7 +1636,7 @@
         </w:rPr>
       </w:pPr>
       <w:bookmarkStart w:id="0" w:name="_Toc74829062"/>
-      <w:bookmarkStart w:id="1" w:name="_Toc74956671"/>
+      <w:bookmarkStart w:id="1" w:name="_Toc106106203"/>
       <w:r>
         <w:rPr>
           <w:b/>
@@ -1861,7 +1831,7 @@
         </w:rPr>
       </w:pPr>
       <w:bookmarkStart w:id="2" w:name="_Toc74829063"/>
-      <w:bookmarkStart w:id="3" w:name="_Toc74956672"/>
+      <w:bookmarkStart w:id="3" w:name="_Toc106106204"/>
       <w:r>
         <w:rPr>
           <w:b/>
@@ -1888,7 +1858,7 @@
         </w:rPr>
       </w:pPr>
       <w:bookmarkStart w:id="4" w:name="_Toc74829064"/>
-      <w:bookmarkStart w:id="5" w:name="_Toc74956673"/>
+      <w:bookmarkStart w:id="5" w:name="_Toc106106205"/>
       <w:r>
         <w:rPr>
           <w:b/>
@@ -2042,7 +2012,7 @@
         </w:rPr>
       </w:pPr>
       <w:bookmarkStart w:id="6" w:name="_Toc74829065"/>
-      <w:bookmarkStart w:id="7" w:name="_Toc74956674"/>
+      <w:bookmarkStart w:id="7" w:name="_Toc106106206"/>
       <w:r>
         <w:rPr>
           <w:b/>
@@ -2198,7 +2168,7 @@
         </w:rPr>
       </w:pPr>
       <w:bookmarkStart w:id="8" w:name="_Toc74829066"/>
-      <w:bookmarkStart w:id="9" w:name="_Toc74956675"/>
+      <w:bookmarkStart w:id="9" w:name="_Toc106106207"/>
       <w:r>
         <w:rPr>
           <w:b/>
@@ -4809,7 +4779,7 @@
         </w:rPr>
       </w:pPr>
       <w:bookmarkStart w:id="11" w:name="_Toc74829067"/>
-      <w:bookmarkStart w:id="12" w:name="_Toc74956676"/>
+      <w:bookmarkStart w:id="12" w:name="_Toc106106208"/>
       <w:r>
         <w:rPr>
           <w:b/>
@@ -4954,9 +4924,8 @@
         </w:rPr>
       </w:pPr>
       <w:bookmarkStart w:id="13" w:name="_Toc74829068"/>
-      <w:bookmarkStart w:id="14" w:name="_Toc74956677"/>
-      <w:bookmarkStart w:id="15" w:name="_Toc74829070"/>
-      <w:bookmarkStart w:id="16" w:name="_Toc74956679"/>
+      <w:bookmarkStart w:id="14" w:name="_Toc74829070"/>
+      <w:bookmarkStart w:id="15" w:name="_Toc106106209"/>
       <w:r>
         <w:rPr>
           <w:b/>
@@ -4965,7 +4934,7 @@
         <w:t>1.5 Тестирование программы</w:t>
       </w:r>
       <w:bookmarkEnd w:id="13"/>
-      <w:bookmarkEnd w:id="14"/>
+      <w:bookmarkEnd w:id="15"/>
     </w:p>
     <w:p>
       <w:pPr>
@@ -6585,8 +6554,7 @@
       <w:r>
         <w:t xml:space="preserve"> – Загрузка повреждённого файла</w:t>
       </w:r>
-      <w:bookmarkStart w:id="17" w:name="_Toc74829069"/>
-      <w:bookmarkStart w:id="18" w:name="_Toc74956678"/>
+      <w:bookmarkStart w:id="16" w:name="_Toc74829069"/>
     </w:p>
     <w:p>
       <w:pPr>
@@ -6613,6 +6581,7 @@
           <w:bCs/>
         </w:rPr>
       </w:pPr>
+      <w:bookmarkStart w:id="17" w:name="_Toc106106210"/>
       <w:r>
         <w:rPr>
           <w:b/>
@@ -6620,8 +6589,8 @@
         </w:rPr>
         <w:t>СПИСОК ИСПОЛЬЗОВАННЫХ ИСТОЧНИКОВ</w:t>
       </w:r>
+      <w:bookmarkEnd w:id="16"/>
       <w:bookmarkEnd w:id="17"/>
-      <w:bookmarkEnd w:id="18"/>
     </w:p>
     <w:p>
       <w:pPr>
@@ -6706,6 +6675,7 @@
           <w:bCs/>
         </w:rPr>
       </w:pPr>
+      <w:bookmarkStart w:id="18" w:name="_Toc106106211"/>
       <w:r>
         <w:rPr>
           <w:b/>
@@ -6713,8 +6683,8 @@
         </w:rPr>
         <w:t>ПРИЛОЖЕНИЕ А</w:t>
       </w:r>
-      <w:bookmarkEnd w:id="15"/>
-      <w:bookmarkEnd w:id="16"/>
+      <w:bookmarkEnd w:id="14"/>
+      <w:bookmarkEnd w:id="18"/>
     </w:p>
     <w:p>
       <w:pPr>
@@ -10254,9 +10224,13 @@
     <w:autoRedefine/>
     <w:uiPriority w:val="39"/>
     <w:unhideWhenUsed/>
-    <w:rsid w:val="00082870"/>
+    <w:rsid w:val="005D4BB5"/>
     <w:pPr>
+      <w:tabs>
+        <w:tab w:val="right" w:leader="dot" w:pos="9628"/>
+      </w:tabs>
       <w:spacing w:after="100"/>
+      <w:jc w:val="left"/>
     </w:pPr>
   </w:style>
   <w:style w:type="paragraph" w:styleId="2">

</xml_diff>